<commit_message>
FOL Verifier Presentation Finished
</commit_message>
<xml_diff>
--- a/Josh Code Tests/Non Meeting Stuff/Presentation Outline.docx
+++ b/Josh Code Tests/Non Meeting Stuff/Presentation Outline.docx
@@ -27,11 +27,9 @@
           <w:numId w:val="1"/>
         </w:numPr>
       </w:pPr>
-      <w:proofErr w:type="gramStart"/>
       <w:r>
         <w:t>My  programs</w:t>
       </w:r>
-      <w:proofErr w:type="gramEnd"/>
     </w:p>
     <w:p>
       <w:pPr>
@@ -66,82 +64,32 @@
         </w:numPr>
       </w:pPr>
       <w:r>
-        <w:t xml:space="preserve">What problem is it attempting to </w:t>
-      </w:r>
-      <w:proofErr w:type="gramStart"/>
-      <w:r>
-        <w:t>solve</w:t>
-      </w:r>
-      <w:proofErr w:type="gramEnd"/>
-    </w:p>
-    <w:p>
-      <w:pPr>
-        <w:pStyle w:val="ListParagraph"/>
-        <w:numPr>
-          <w:ilvl w:val="2"/>
-          <w:numId w:val="1"/>
-        </w:numPr>
-      </w:pPr>
-      <w:r>
-        <w:t xml:space="preserve">Taking a valid </w:t>
-      </w:r>
-      <w:proofErr w:type="spellStart"/>
-      <w:r>
-        <w:t>eBPF</w:t>
-      </w:r>
-      <w:proofErr w:type="spellEnd"/>
-      <w:r>
-        <w:t xml:space="preserve"> program, run it through a FOL translator to see if the output matches what </w:t>
-      </w:r>
-      <w:proofErr w:type="spellStart"/>
-      <w:r>
-        <w:t>eBPF</w:t>
-      </w:r>
-      <w:proofErr w:type="spellEnd"/>
-      <w:r>
-        <w:t xml:space="preserve"> </w:t>
-      </w:r>
-      <w:proofErr w:type="spellStart"/>
-      <w:r>
-        <w:t>Verifer</w:t>
-      </w:r>
-      <w:proofErr w:type="spellEnd"/>
-      <w:r>
-        <w:t xml:space="preserve"> says it should be.  If there is a mismatch, it can indicate a bug in the </w:t>
-      </w:r>
-      <w:proofErr w:type="spellStart"/>
-      <w:r>
-        <w:t>eBPF</w:t>
-      </w:r>
-      <w:proofErr w:type="spellEnd"/>
-      <w:r>
-        <w:t xml:space="preserve"> Verifier, or a bug in the FOL Verifier</w:t>
-      </w:r>
-    </w:p>
-    <w:p>
-      <w:pPr>
-        <w:pStyle w:val="ListParagraph"/>
-        <w:numPr>
-          <w:ilvl w:val="2"/>
-          <w:numId w:val="1"/>
-        </w:numPr>
-      </w:pPr>
-      <w:r>
-        <w:t xml:space="preserve">How do you automate program generation to test a wide range of different programs to see the depths of both the </w:t>
-      </w:r>
-      <w:proofErr w:type="spellStart"/>
-      <w:r>
-        <w:t>eBPF</w:t>
-      </w:r>
-      <w:proofErr w:type="spellEnd"/>
-      <w:r>
-        <w:t xml:space="preserve"> Verifier and the FOL </w:t>
-      </w:r>
-      <w:proofErr w:type="gramStart"/>
-      <w:r>
-        <w:t>Verifier</w:t>
-      </w:r>
-      <w:proofErr w:type="gramEnd"/>
+        <w:t>What problem is it attempting to solve</w:t>
+      </w:r>
+    </w:p>
+    <w:p>
+      <w:pPr>
+        <w:pStyle w:val="ListParagraph"/>
+        <w:numPr>
+          <w:ilvl w:val="2"/>
+          <w:numId w:val="1"/>
+        </w:numPr>
+      </w:pPr>
+      <w:r>
+        <w:t>Taking a valid eBPF program, run it through a FOL translator to see if the output matches what eBPF Verifer says it should be.  If there is a mismatch, it can indicate a bug in the eBPF Verifier, or a bug in the FOL Verifier</w:t>
+      </w:r>
+    </w:p>
+    <w:p>
+      <w:pPr>
+        <w:pStyle w:val="ListParagraph"/>
+        <w:numPr>
+          <w:ilvl w:val="2"/>
+          <w:numId w:val="1"/>
+        </w:numPr>
+      </w:pPr>
+      <w:r>
+        <w:t>How do you automate program generation to test a wide range of different programs to see the depths of both the eBPF Verifier and the FOL Verifier</w:t>
+      </w:r>
     </w:p>
     <w:p>
       <w:pPr>
@@ -176,15 +124,7 @@
         </w:numPr>
       </w:pPr>
       <w:r>
-        <w:t xml:space="preserve">Small subset of </w:t>
-      </w:r>
-      <w:proofErr w:type="spellStart"/>
-      <w:r>
-        <w:t>eBPF</w:t>
-      </w:r>
-      <w:proofErr w:type="spellEnd"/>
-      <w:r>
-        <w:t xml:space="preserve"> instructions supported</w:t>
+        <w:t>Small subset of eBPF instructions supported</w:t>
       </w:r>
     </w:p>
     <w:p>
@@ -268,66 +208,32 @@
         </w:numPr>
       </w:pPr>
       <w:r>
-        <w:t xml:space="preserve">Initialized by </w:t>
-      </w:r>
-      <w:proofErr w:type="spellStart"/>
-      <w:r>
-        <w:t>create_register_list</w:t>
-      </w:r>
-      <w:proofErr w:type="spellEnd"/>
-      <w:r>
-        <w:t>, which creates a 2D List containing placeholders for the number of registers allowed in the program</w:t>
-      </w:r>
-    </w:p>
-    <w:p>
-      <w:pPr>
-        <w:pStyle w:val="ListParagraph"/>
-        <w:numPr>
-          <w:ilvl w:val="2"/>
-          <w:numId w:val="1"/>
-        </w:numPr>
-      </w:pPr>
-      <w:r>
-        <w:t xml:space="preserve">Updated by appending a new </w:t>
-      </w:r>
-      <w:proofErr w:type="spellStart"/>
-      <w:r>
-        <w:t>Register_Info</w:t>
-      </w:r>
-      <w:proofErr w:type="spellEnd"/>
-      <w:r>
-        <w:t xml:space="preserve"> object to the end of a specific registers </w:t>
-      </w:r>
-      <w:proofErr w:type="spellStart"/>
-      <w:r>
-        <w:t>sublist</w:t>
-      </w:r>
-      <w:proofErr w:type="spellEnd"/>
-    </w:p>
-    <w:p>
-      <w:pPr>
-        <w:pStyle w:val="ListParagraph"/>
-        <w:numPr>
-          <w:ilvl w:val="2"/>
-          <w:numId w:val="1"/>
-        </w:numPr>
-      </w:pPr>
-      <w:r>
-        <w:t xml:space="preserve">Stored in </w:t>
-      </w:r>
-      <w:proofErr w:type="spellStart"/>
-      <w:r>
-        <w:t>register_state_</w:t>
-      </w:r>
-      <w:proofErr w:type="gramStart"/>
-      <w:r>
-        <w:t>helper.register</w:t>
-      </w:r>
-      <w:proofErr w:type="gramEnd"/>
-      <w:r>
-        <w:t>_history</w:t>
-      </w:r>
-      <w:proofErr w:type="spellEnd"/>
+        <w:t>Initialized by create_register_list, which creates a 2D List containing placeholders for the number of registers allowed in the program</w:t>
+      </w:r>
+    </w:p>
+    <w:p>
+      <w:pPr>
+        <w:pStyle w:val="ListParagraph"/>
+        <w:numPr>
+          <w:ilvl w:val="2"/>
+          <w:numId w:val="1"/>
+        </w:numPr>
+      </w:pPr>
+      <w:r>
+        <w:t>Updated by appending a new Register_Info object to the end of a specific registers sublist</w:t>
+      </w:r>
+    </w:p>
+    <w:p>
+      <w:pPr>
+        <w:pStyle w:val="ListParagraph"/>
+        <w:numPr>
+          <w:ilvl w:val="2"/>
+          <w:numId w:val="1"/>
+        </w:numPr>
+      </w:pPr>
+      <w:r>
+        <w:t>Stored in register_state_helper.register_history</w:t>
+      </w:r>
     </w:p>
     <w:p>
       <w:pPr>
@@ -398,15 +304,7 @@
         </w:numPr>
       </w:pPr>
       <w:r>
-        <w:t xml:space="preserve">Use </w:t>
-      </w:r>
-      <w:proofErr w:type="spellStart"/>
-      <w:r>
-        <w:t>extend_the_number</w:t>
-      </w:r>
-      <w:proofErr w:type="spellEnd"/>
-      <w:r>
-        <w:t xml:space="preserve"> function to encapsulate both the sign extension, or zero extension needs</w:t>
+        <w:t>Use extend_the_number function to encapsulate both the sign extension, or zero extension needs</w:t>
       </w:r>
     </w:p>
     <w:p>
@@ -418,96 +316,43 @@
         </w:numPr>
       </w:pPr>
       <w:r>
-        <w:t xml:space="preserve">Supported </w:t>
-      </w:r>
-      <w:proofErr w:type="spellStart"/>
-      <w:r>
-        <w:t>eBPF</w:t>
-      </w:r>
-      <w:proofErr w:type="spellEnd"/>
-      <w:r>
-        <w:t xml:space="preserve"> Functions</w:t>
-      </w:r>
-    </w:p>
-    <w:p>
-      <w:pPr>
-        <w:pStyle w:val="ListParagraph"/>
-        <w:numPr>
-          <w:ilvl w:val="2"/>
-          <w:numId w:val="1"/>
-        </w:numPr>
-      </w:pPr>
-      <w:r>
-        <w:t xml:space="preserve">All functions are generic calls, which can be made to do specific (imm4, imm8, or reg) versions of the call by using </w:t>
-      </w:r>
-      <w:r>
-        <w:t xml:space="preserve">the </w:t>
-      </w:r>
-      <w:proofErr w:type="spellStart"/>
-      <w:r>
-        <w:t>source_reg</w:t>
-      </w:r>
-      <w:proofErr w:type="spellEnd"/>
-      <w:r>
-        <w:t xml:space="preserve"> and </w:t>
-      </w:r>
-      <w:proofErr w:type="spellStart"/>
-      <w:r>
-        <w:t>extension_length</w:t>
-      </w:r>
-      <w:proofErr w:type="spellEnd"/>
-      <w:r>
-        <w:t xml:space="preserve"> parameters</w:t>
-      </w:r>
-    </w:p>
-    <w:p>
-      <w:pPr>
-        <w:pStyle w:val="ListParagraph"/>
-        <w:numPr>
-          <w:ilvl w:val="3"/>
-          <w:numId w:val="1"/>
-        </w:numPr>
-      </w:pPr>
-      <w:proofErr w:type="spellStart"/>
-      <w:r>
-        <w:t>Source_reg</w:t>
-      </w:r>
-      <w:proofErr w:type="spellEnd"/>
-      <w:r>
-        <w:t xml:space="preserve"> is a Boolean stating whether the </w:t>
-      </w:r>
-      <w:proofErr w:type="spellStart"/>
-      <w:r>
-        <w:t>input_value</w:t>
-      </w:r>
-      <w:proofErr w:type="spellEnd"/>
-      <w:r>
-        <w:t xml:space="preserve"> parameter should be treated as a register number or an outside integer</w:t>
-      </w:r>
-    </w:p>
-    <w:p>
-      <w:pPr>
-        <w:pStyle w:val="ListParagraph"/>
-        <w:numPr>
-          <w:ilvl w:val="3"/>
-          <w:numId w:val="1"/>
-        </w:numPr>
-      </w:pPr>
-      <w:proofErr w:type="spellStart"/>
-      <w:r>
-        <w:t>Extension_length</w:t>
-      </w:r>
-      <w:proofErr w:type="spellEnd"/>
-      <w:r>
-        <w:t xml:space="preserve"> is used to tell </w:t>
-      </w:r>
-      <w:proofErr w:type="spellStart"/>
-      <w:r>
-        <w:t>extend_the_number</w:t>
-      </w:r>
-      <w:proofErr w:type="spellEnd"/>
-      <w:r>
-        <w:t xml:space="preserve"> how many bits a specific imm4 number needs to be lengthened to fit in the register</w:t>
+        <w:t>Supported eBPF Functions</w:t>
+      </w:r>
+    </w:p>
+    <w:p>
+      <w:pPr>
+        <w:pStyle w:val="ListParagraph"/>
+        <w:numPr>
+          <w:ilvl w:val="2"/>
+          <w:numId w:val="1"/>
+        </w:numPr>
+      </w:pPr>
+      <w:r>
+        <w:t>All functions are generic calls, which can be made to do specific (imm4, imm8, or reg) versions of the call by using the source_reg and extension_length parameters</w:t>
+      </w:r>
+    </w:p>
+    <w:p>
+      <w:pPr>
+        <w:pStyle w:val="ListParagraph"/>
+        <w:numPr>
+          <w:ilvl w:val="3"/>
+          <w:numId w:val="1"/>
+        </w:numPr>
+      </w:pPr>
+      <w:r>
+        <w:t>Source_reg is a Boolean stating whether the input_value parameter should be treated as a register number or an outside integer</w:t>
+      </w:r>
+    </w:p>
+    <w:p>
+      <w:pPr>
+        <w:pStyle w:val="ListParagraph"/>
+        <w:numPr>
+          <w:ilvl w:val="3"/>
+          <w:numId w:val="1"/>
+        </w:numPr>
+      </w:pPr>
+      <w:r>
+        <w:t>Extension_length is used to tell extend_the_number how many bits a specific imm4 number needs to be lengthened to fit in the register</w:t>
       </w:r>
     </w:p>
     <w:p>
@@ -531,7 +376,7 @@
         </w:numPr>
       </w:pPr>
       <w:r>
-        <w:t>Three main features</w:t>
+        <w:t>Add two values and create a new instance of the destination register for ssa</w:t>
       </w:r>
     </w:p>
     <w:p>
@@ -544,23 +389,6 @@
       </w:pPr>
       <w:r>
         <w:lastRenderedPageBreak/>
-        <w:t xml:space="preserve">Add two values and create a new instance of the destination register for </w:t>
-      </w:r>
-      <w:proofErr w:type="spellStart"/>
-      <w:r>
-        <w:t>ssa</w:t>
-      </w:r>
-      <w:proofErr w:type="spellEnd"/>
-    </w:p>
-    <w:p>
-      <w:pPr>
-        <w:pStyle w:val="ListParagraph"/>
-        <w:numPr>
-          <w:ilvl w:val="3"/>
-          <w:numId w:val="1"/>
-        </w:numPr>
-      </w:pPr>
-      <w:r>
         <w:t>Prevent overflow</w:t>
       </w:r>
     </w:p>
@@ -608,37 +436,128 @@
           <w:numId w:val="1"/>
         </w:numPr>
       </w:pPr>
-      <w:proofErr w:type="spellStart"/>
       <w:r>
         <w:t>J</w:t>
       </w:r>
       <w:r>
         <w:t>ne</w:t>
       </w:r>
-      <w:proofErr w:type="spellEnd"/>
-    </w:p>
-    <w:p>
-      <w:pPr>
-        <w:pStyle w:val="ListParagraph"/>
-        <w:numPr>
-          <w:ilvl w:val="3"/>
-          <w:numId w:val="1"/>
-        </w:numPr>
-      </w:pPr>
-      <w:r>
-        <w:t>The wonky one</w:t>
-      </w:r>
-    </w:p>
-    <w:p>
-      <w:pPr>
-        <w:pStyle w:val="ListParagraph"/>
-        <w:numPr>
-          <w:ilvl w:val="3"/>
-          <w:numId w:val="1"/>
-        </w:numPr>
-      </w:pPr>
-      <w:r>
-        <w:t>Current attempt (as of Thursday 7/30)</w:t>
+    </w:p>
+    <w:p>
+      <w:pPr>
+        <w:pStyle w:val="ListParagraph"/>
+        <w:numPr>
+          <w:ilvl w:val="3"/>
+          <w:numId w:val="1"/>
+        </w:numPr>
+      </w:pPr>
+      <w:r>
+        <w:t>Get the names (ie reference points) for all registers before the jump instruction</w:t>
+      </w:r>
+    </w:p>
+    <w:p>
+      <w:pPr>
+        <w:pStyle w:val="ListParagraph"/>
+        <w:numPr>
+          <w:ilvl w:val="3"/>
+          <w:numId w:val="1"/>
+        </w:numPr>
+      </w:pPr>
+      <w:r>
+        <w:t>Execute the code that would be taken without the jump</w:t>
+      </w:r>
+    </w:p>
+    <w:p>
+      <w:pPr>
+        <w:pStyle w:val="ListParagraph"/>
+        <w:numPr>
+          <w:ilvl w:val="3"/>
+          <w:numId w:val="1"/>
+        </w:numPr>
+      </w:pPr>
+      <w:r>
+        <w:t>Get the names of all registers after the non jump execution</w:t>
+      </w:r>
+    </w:p>
+    <w:p>
+      <w:pPr>
+        <w:pStyle w:val="ListParagraph"/>
+        <w:numPr>
+          <w:ilvl w:val="3"/>
+          <w:numId w:val="1"/>
+        </w:numPr>
+      </w:pPr>
+      <w:r>
+        <w:t>Set a new layer of registers across all initialized registers using an if, then, else z3 function</w:t>
+      </w:r>
+    </w:p>
+    <w:p>
+      <w:pPr>
+        <w:pStyle w:val="ListParagraph"/>
+        <w:numPr>
+          <w:ilvl w:val="3"/>
+          <w:numId w:val="1"/>
+        </w:numPr>
+      </w:pPr>
+      <w:r>
+        <w:t xml:space="preserve">Return a </w:t>
+      </w:r>
+      <w:r>
+        <w:t>skip</w:t>
+      </w:r>
+      <w:r>
+        <w:t xml:space="preserve"> flag that is larger than the instruction counter to tell the main program to skip all instructions until the offset, since this will return a z3 function containing their constraints</w:t>
+      </w:r>
+      <w:r>
+        <w:t xml:space="preserve"> to the main program, and we don’t want to double up on instructions</w:t>
+      </w:r>
+    </w:p>
+    <w:p>
+      <w:pPr>
+        <w:pStyle w:val="ListParagraph"/>
+        <w:numPr>
+          <w:ilvl w:val="1"/>
+          <w:numId w:val="1"/>
+        </w:numPr>
+      </w:pPr>
+      <w:r>
+        <w:t>Execution of a specific program</w:t>
+      </w:r>
+    </w:p>
+    <w:p>
+      <w:pPr>
+        <w:pStyle w:val="ListParagraph"/>
+        <w:numPr>
+          <w:ilvl w:val="2"/>
+          <w:numId w:val="1"/>
+        </w:numPr>
+      </w:pPr>
+      <w:r>
+        <w:t>Create_program</w:t>
+      </w:r>
+    </w:p>
+    <w:p>
+      <w:pPr>
+        <w:pStyle w:val="ListParagraph"/>
+        <w:numPr>
+          <w:ilvl w:val="3"/>
+          <w:numId w:val="1"/>
+        </w:numPr>
+      </w:pPr>
+      <w:r>
+        <w:t>User seen program call</w:t>
+      </w:r>
+    </w:p>
+    <w:p>
+      <w:pPr>
+        <w:pStyle w:val="ListParagraph"/>
+        <w:numPr>
+          <w:ilvl w:val="3"/>
+          <w:numId w:val="1"/>
+        </w:numPr>
+      </w:pPr>
+      <w:r>
+        <w:t>Parameters</w:t>
       </w:r>
     </w:p>
     <w:p>
@@ -650,15 +569,19 @@
         </w:numPr>
       </w:pPr>
       <w:r>
-        <w:t>Get the names (</w:t>
-      </w:r>
-      <w:proofErr w:type="spellStart"/>
-      <w:r>
-        <w:t>ie</w:t>
-      </w:r>
-      <w:proofErr w:type="spellEnd"/>
-      <w:r>
-        <w:t xml:space="preserve"> reference points) for all registers before the jump instruction</w:t>
+        <w:t>Program_list</w:t>
+      </w:r>
+    </w:p>
+    <w:p>
+      <w:pPr>
+        <w:pStyle w:val="ListParagraph"/>
+        <w:numPr>
+          <w:ilvl w:val="5"/>
+          <w:numId w:val="1"/>
+        </w:numPr>
+      </w:pPr>
+      <w:r>
+        <w:t>Default is blank, will call a built in program as a backup</w:t>
       </w:r>
     </w:p>
     <w:p>
@@ -670,7 +593,19 @@
         </w:numPr>
       </w:pPr>
       <w:r>
-        <w:t>Execute the code that would be taken without the jump</w:t>
+        <w:t>Num_regs</w:t>
+      </w:r>
+    </w:p>
+    <w:p>
+      <w:pPr>
+        <w:pStyle w:val="ListParagraph"/>
+        <w:numPr>
+          <w:ilvl w:val="5"/>
+          <w:numId w:val="1"/>
+        </w:numPr>
+      </w:pPr>
+      <w:r>
+        <w:t>Default is 4</w:t>
       </w:r>
     </w:p>
     <w:p>
@@ -682,15 +617,79 @@
         </w:numPr>
       </w:pPr>
       <w:r>
-        <w:t xml:space="preserve">Get the names of all registers after the </w:t>
-      </w:r>
-      <w:proofErr w:type="spellStart"/>
-      <w:r>
-        <w:t>non jump</w:t>
-      </w:r>
-      <w:proofErr w:type="spellEnd"/>
-      <w:r>
-        <w:t xml:space="preserve"> execution</w:t>
+        <w:t>Reg_bit_width</w:t>
+      </w:r>
+    </w:p>
+    <w:p>
+      <w:pPr>
+        <w:pStyle w:val="ListParagraph"/>
+        <w:numPr>
+          <w:ilvl w:val="5"/>
+          <w:numId w:val="1"/>
+        </w:numPr>
+      </w:pPr>
+      <w:r>
+        <w:t>Default is 8</w:t>
+      </w:r>
+    </w:p>
+    <w:p>
+      <w:pPr>
+        <w:pStyle w:val="ListParagraph"/>
+        <w:numPr>
+          <w:ilvl w:val="3"/>
+          <w:numId w:val="1"/>
+        </w:numPr>
+      </w:pPr>
+      <w:r>
+        <w:t>Creates the register_state_helper, keeps track of program execution time, and calls execute_program</w:t>
+      </w:r>
+    </w:p>
+    <w:p>
+      <w:pPr>
+        <w:pStyle w:val="ListParagraph"/>
+        <w:numPr>
+          <w:ilvl w:val="2"/>
+          <w:numId w:val="1"/>
+        </w:numPr>
+      </w:pPr>
+      <w:r>
+        <w:t>Execute_program</w:t>
+      </w:r>
+    </w:p>
+    <w:p>
+      <w:pPr>
+        <w:pStyle w:val="ListParagraph"/>
+        <w:numPr>
+          <w:ilvl w:val="3"/>
+          <w:numId w:val="1"/>
+        </w:numPr>
+      </w:pPr>
+      <w:r>
+        <w:t>Main Workhorse</w:t>
+      </w:r>
+    </w:p>
+    <w:p>
+      <w:pPr>
+        <w:pStyle w:val="ListParagraph"/>
+        <w:numPr>
+          <w:ilvl w:val="3"/>
+          <w:numId w:val="1"/>
+        </w:numPr>
+      </w:pPr>
+      <w:r>
+        <w:t>Iterates through the register_state_helper.instruction_list</w:t>
+      </w:r>
+    </w:p>
+    <w:p>
+      <w:pPr>
+        <w:pStyle w:val="ListParagraph"/>
+        <w:numPr>
+          <w:ilvl w:val="3"/>
+          <w:numId w:val="1"/>
+        </w:numPr>
+      </w:pPr>
+      <w:r>
+        <w:t>Executes each instruction by passing it into create_new_constraints</w:t>
       </w:r>
     </w:p>
     <w:p>
@@ -702,7 +701,19 @@
         </w:numPr>
       </w:pPr>
       <w:r>
-        <w:t>Set a new layer of registers across all initialized registers using an if, then, else z3 function</w:t>
+        <w:t>C_n_c returns a z3 boolean equation and an updated r_s_h</w:t>
+      </w:r>
+    </w:p>
+    <w:p>
+      <w:pPr>
+        <w:pStyle w:val="ListParagraph"/>
+        <w:numPr>
+          <w:ilvl w:val="3"/>
+          <w:numId w:val="1"/>
+        </w:numPr>
+      </w:pPr>
+      <w:r>
+        <w:t>Combines the returned z3 Boolean equation with the current solver, and checks if function is satisfiable</w:t>
       </w:r>
     </w:p>
     <w:p>
@@ -714,19 +725,7 @@
         </w:numPr>
       </w:pPr>
       <w:r>
-        <w:t>Return a problem flag that is larger than the instruction counter to tell the main program to skip all instructions until the offset, since this will return a z3 function containing their constraints</w:t>
-      </w:r>
-    </w:p>
-    <w:p>
-      <w:pPr>
-        <w:pStyle w:val="ListParagraph"/>
-        <w:numPr>
-          <w:ilvl w:val="3"/>
-          <w:numId w:val="1"/>
-        </w:numPr>
-      </w:pPr>
-      <w:r>
-        <w:t>Seems to have a large number of bugs</w:t>
+        <w:t>If sat, moves onto the next instruction</w:t>
       </w:r>
     </w:p>
     <w:p>
@@ -738,7 +737,43 @@
         </w:numPr>
       </w:pPr>
       <w:r>
-        <w:t>If a nested jump ends at the same location as another jump</w:t>
+        <w:t>If unsat</w:t>
+      </w:r>
+    </w:p>
+    <w:p>
+      <w:pPr>
+        <w:pStyle w:val="ListParagraph"/>
+        <w:numPr>
+          <w:ilvl w:val="5"/>
+          <w:numId w:val="1"/>
+        </w:numPr>
+      </w:pPr>
+      <w:r>
+        <w:t>Sets r_s_h.problem_flag to tell which instruction caused the problem</w:t>
+      </w:r>
+    </w:p>
+    <w:p>
+      <w:pPr>
+        <w:pStyle w:val="ListParagraph"/>
+        <w:numPr>
+          <w:ilvl w:val="5"/>
+          <w:numId w:val="1"/>
+        </w:numPr>
+      </w:pPr>
+      <w:r>
+        <w:t>Reverts the solver back to a state before the problematic instruction</w:t>
+      </w:r>
+    </w:p>
+    <w:p>
+      <w:pPr>
+        <w:pStyle w:val="ListParagraph"/>
+        <w:numPr>
+          <w:ilvl w:val="3"/>
+          <w:numId w:val="1"/>
+        </w:numPr>
+      </w:pPr>
+      <w:r>
+        <w:t>If function iterates through entire instruction list, or hits a problem_flag</w:t>
       </w:r>
     </w:p>
     <w:p>
@@ -750,29 +785,92 @@
         </w:numPr>
       </w:pPr>
       <w:r>
-        <w:t xml:space="preserve">If one jump occurs and a nested jump has an offset that’s outside </w:t>
-      </w:r>
-      <w:proofErr w:type="spellStart"/>
-      <w:proofErr w:type="gramStart"/>
-      <w:r>
-        <w:t>it’s</w:t>
-      </w:r>
-      <w:proofErr w:type="spellEnd"/>
-      <w:proofErr w:type="gramEnd"/>
-      <w:r>
-        <w:t xml:space="preserve"> range</w:t>
-      </w:r>
-    </w:p>
-    <w:p>
-      <w:pPr>
-        <w:pStyle w:val="ListParagraph"/>
-        <w:numPr>
-          <w:ilvl w:val="1"/>
-          <w:numId w:val="1"/>
-        </w:numPr>
-      </w:pPr>
-      <w:r>
-        <w:t>Execution of a specific program</w:t>
+        <w:t>Prints out the contained z3 solver</w:t>
+      </w:r>
+    </w:p>
+    <w:p>
+      <w:pPr>
+        <w:pStyle w:val="ListParagraph"/>
+        <w:numPr>
+          <w:ilvl w:val="4"/>
+          <w:numId w:val="1"/>
+        </w:numPr>
+      </w:pPr>
+      <w:r>
+        <w:t>Prints out the end results for all distinct registers</w:t>
+      </w:r>
+    </w:p>
+    <w:p>
+      <w:pPr>
+        <w:pStyle w:val="ListParagraph"/>
+        <w:numPr>
+          <w:ilvl w:val="4"/>
+          <w:numId w:val="1"/>
+        </w:numPr>
+      </w:pPr>
+      <w:r>
+        <w:lastRenderedPageBreak/>
+        <w:t>Prints out a string containing a translated version of the Python instruction list as an eBPF macro list for use in bpf_step</w:t>
+      </w:r>
+    </w:p>
+    <w:p>
+      <w:pPr>
+        <w:pStyle w:val="ListParagraph"/>
+        <w:numPr>
+          <w:ilvl w:val="2"/>
+          <w:numId w:val="1"/>
+        </w:numPr>
+      </w:pPr>
+      <w:r>
+        <w:t>Create_new_constraints_based_on_instruction</w:t>
+      </w:r>
+    </w:p>
+    <w:p>
+      <w:pPr>
+        <w:pStyle w:val="ListParagraph"/>
+        <w:numPr>
+          <w:ilvl w:val="3"/>
+          <w:numId w:val="1"/>
+        </w:numPr>
+      </w:pPr>
+      <w:r>
+        <w:t>Splits an individual instruction into keyword, source_reg or value, target_reg, and offset value (for jump commands)</w:t>
+      </w:r>
+    </w:p>
+    <w:p>
+      <w:pPr>
+        <w:pStyle w:val="ListParagraph"/>
+        <w:numPr>
+          <w:ilvl w:val="3"/>
+          <w:numId w:val="1"/>
+        </w:numPr>
+      </w:pPr>
+      <w:r>
+        <w:t>Every class of instructions (add, mov, or jne) has three versions, depending on how the first number in the keyword is interpreted.</w:t>
+      </w:r>
+    </w:p>
+    <w:p>
+      <w:pPr>
+        <w:pStyle w:val="ListParagraph"/>
+        <w:numPr>
+          <w:ilvl w:val="4"/>
+          <w:numId w:val="1"/>
+        </w:numPr>
+      </w:pPr>
+      <w:r>
+        <w:t>The final two params of add_two_values, mov_to_reg, and jump_general are used to differentiate between imm4, imm8, and register source values</w:t>
+      </w:r>
+    </w:p>
+    <w:p>
+      <w:pPr>
+        <w:pStyle w:val="ListParagraph"/>
+        <w:numPr>
+          <w:ilvl w:val="3"/>
+          <w:numId w:val="1"/>
+        </w:numPr>
+      </w:pPr>
+      <w:r>
+        <w:t>Every instruction returns the same two things, a new group of z3 constaints, and an updated register_state_helper with new register names and possible problem_flag updates</w:t>
       </w:r>
     </w:p>
     <w:p>
@@ -848,7 +946,7 @@
         <w:ind w:left="3600" w:hanging="360"/>
       </w:pPr>
     </w:lvl>
-    <w:lvl w:ilvl="5" w:tplc="0409001B" w:tentative="1">
+    <w:lvl w:ilvl="5" w:tplc="0409001B">
       <w:start w:val="1"/>
       <w:numFmt w:val="lowerRoman"/>
       <w:lvlText w:val="%6."/>

</xml_diff>